<commit_message>
Update interProcess communication document
</commit_message>
<xml_diff>
--- a/doc/Nginx InterProcess Communication.docx
+++ b/doc/Nginx InterProcess Communication.docx
@@ -9,16 +9,18 @@
       <w:r>
         <w:t xml:space="preserve">Nginx </w:t>
       </w:r>
-      <w:r>
-        <w:t>InterProcess Communication</w:t>
+      <w:proofErr w:type="spellStart"/>
+      <w:r>
+        <w:t>InterProcess</w:t>
+      </w:r>
+      <w:proofErr w:type="spellEnd"/>
+      <w:r>
+        <w:t xml:space="preserve"> Communication</w:t>
       </w:r>
     </w:p>
     <w:p>
       <w:pPr>
         <w:pStyle w:val="Heading1"/>
-        <w:rPr>
-          <w:rFonts w:hint="eastAsia"/>
-        </w:rPr>
       </w:pPr>
       <w:r>
         <w:rPr>
@@ -104,9 +106,6 @@
     <w:p>
       <w:pPr>
         <w:ind w:left="420"/>
-        <w:rPr>
-          <w:rFonts w:hint="eastAsia"/>
-        </w:rPr>
       </w:pPr>
       <w:r>
         <w:rPr>
@@ -118,24 +117,20 @@
     <w:p>
       <w:pPr>
         <w:pStyle w:val="Heading2"/>
-        <w:rPr>
-          <w:rFonts w:hint="eastAsia"/>
-        </w:rPr>
-      </w:pPr>
+      </w:pPr>
+      <w:proofErr w:type="spellStart"/>
       <w:r>
         <w:rPr>
           <w:rFonts w:hint="eastAsia"/>
         </w:rPr>
         <w:t>ngx_shm_zone_t</w:t>
       </w:r>
+      <w:proofErr w:type="spellEnd"/>
     </w:p>
     <w:p>
       <w:pPr>
         <w:pStyle w:val="BodyTextFirstIndent"/>
         <w:ind w:firstLine="420"/>
-        <w:rPr>
-          <w:rFonts w:hint="eastAsia"/>
-        </w:rPr>
       </w:pPr>
       <w:r>
         <w:rPr>
@@ -152,9 +147,6 @@
           <w:numId w:val="11"/>
         </w:numPr>
         <w:ind w:firstLineChars="0"/>
-        <w:rPr>
-          <w:rFonts w:hint="eastAsia"/>
-        </w:rPr>
       </w:pPr>
       <w:r>
         <w:rPr>
@@ -167,9 +159,6 @@
       <w:pPr>
         <w:pStyle w:val="BodyTextFirstIndent"/>
         <w:ind w:left="1140" w:firstLineChars="0" w:firstLine="0"/>
-        <w:rPr>
-          <w:rFonts w:hint="eastAsia"/>
-        </w:rPr>
       </w:pPr>
       <w:r>
         <w:rPr>
@@ -186,9 +175,6 @@
           <w:numId w:val="11"/>
         </w:numPr>
         <w:ind w:firstLineChars="0"/>
-        <w:rPr>
-          <w:rFonts w:hint="eastAsia"/>
-        </w:rPr>
       </w:pPr>
       <w:r>
         <w:rPr>
@@ -201,9 +187,6 @@
       <w:pPr>
         <w:pStyle w:val="BodyTextFirstIndent"/>
         <w:ind w:left="1140" w:firstLineChars="0" w:firstLine="0"/>
-        <w:rPr>
-          <w:rFonts w:hint="eastAsia"/>
-        </w:rPr>
       </w:pPr>
       <w:r>
         <w:rPr>
@@ -220,9 +203,6 @@
           <w:numId w:val="11"/>
         </w:numPr>
         <w:ind w:firstLineChars="0"/>
-        <w:rPr>
-          <w:rFonts w:hint="eastAsia"/>
-        </w:rPr>
       </w:pPr>
       <w:r>
         <w:rPr>
@@ -235,38 +215,45 @@
       <w:pPr>
         <w:pStyle w:val="BodyTextFirstIndent"/>
         <w:ind w:left="1140" w:firstLineChars="0" w:firstLine="0"/>
-        <w:rPr>
-          <w:rFonts w:hint="eastAsia"/>
-        </w:rPr>
-      </w:pPr>
-      <w:r>
-        <w:rPr>
-          <w:rFonts w:hint="eastAsia"/>
-        </w:rPr>
-        <w:t>通常是用户的标枳。</w:t>
+      </w:pPr>
+      <w:r>
+        <w:rPr>
+          <w:rFonts w:hint="eastAsia"/>
+        </w:rPr>
+        <w:t>通常是用户的标</w:t>
+      </w:r>
+      <w:proofErr w:type="gramStart"/>
+      <w:r>
+        <w:rPr>
+          <w:rFonts w:hint="eastAsia"/>
+        </w:rPr>
+        <w:t>枳</w:t>
+      </w:r>
+      <w:proofErr w:type="gramEnd"/>
+      <w:r>
+        <w:rPr>
+          <w:rFonts w:hint="eastAsia"/>
+        </w:rPr>
+        <w:t>。</w:t>
       </w:r>
     </w:p>
     <w:p>
       <w:pPr>
         <w:pStyle w:val="Heading2"/>
-        <w:rPr>
-          <w:rFonts w:hint="eastAsia"/>
-        </w:rPr>
-      </w:pPr>
+      </w:pPr>
+      <w:proofErr w:type="spellStart"/>
       <w:r>
         <w:rPr>
           <w:rFonts w:hint="eastAsia"/>
         </w:rPr>
         <w:t>ngx_shm_t</w:t>
       </w:r>
+      <w:proofErr w:type="spellEnd"/>
     </w:p>
     <w:p>
       <w:pPr>
         <w:pStyle w:val="BodyTextFirstIndent"/>
         <w:ind w:firstLine="420"/>
-        <w:rPr>
-          <w:rFonts w:hint="eastAsia"/>
-        </w:rPr>
       </w:pPr>
       <w:r>
         <w:rPr>
@@ -274,11 +261,19 @@
         </w:rPr>
         <w:t>管理由</w:t>
       </w:r>
-      <w:r>
-        <w:rPr>
-          <w:rFonts w:hint="eastAsia"/>
-        </w:rPr>
-        <w:t>mmap()</w:t>
+      <w:proofErr w:type="spellStart"/>
+      <w:r>
+        <w:rPr>
+          <w:rFonts w:hint="eastAsia"/>
+        </w:rPr>
+        <w:t>mmap</w:t>
+      </w:r>
+      <w:proofErr w:type="spellEnd"/>
+      <w:r>
+        <w:rPr>
+          <w:rFonts w:hint="eastAsia"/>
+        </w:rPr>
+        <w:t>()</w:t>
       </w:r>
       <w:r>
         <w:rPr>
@@ -286,11 +281,19 @@
         </w:rPr>
         <w:t>或</w:t>
       </w:r>
-      <w:r>
-        <w:rPr>
-          <w:rFonts w:hint="eastAsia"/>
-        </w:rPr>
-        <w:t>shmget()</w:t>
+      <w:proofErr w:type="spellStart"/>
+      <w:r>
+        <w:rPr>
+          <w:rFonts w:hint="eastAsia"/>
+        </w:rPr>
+        <w:t>shmget</w:t>
+      </w:r>
+      <w:proofErr w:type="spellEnd"/>
+      <w:r>
+        <w:rPr>
+          <w:rFonts w:hint="eastAsia"/>
+        </w:rPr>
+        <w:t>()</w:t>
       </w:r>
       <w:r>
         <w:rPr>
@@ -307,24 +310,20 @@
           <w:numId w:val="11"/>
         </w:numPr>
         <w:ind w:firstLineChars="0"/>
-        <w:rPr>
-          <w:rFonts w:hint="eastAsia"/>
-        </w:rPr>
-      </w:pPr>
+      </w:pPr>
+      <w:proofErr w:type="spellStart"/>
       <w:r>
         <w:rPr>
           <w:rFonts w:hint="eastAsia"/>
         </w:rPr>
         <w:t>addr</w:t>
       </w:r>
+      <w:proofErr w:type="spellEnd"/>
     </w:p>
     <w:p>
       <w:pPr>
         <w:pStyle w:val="BodyTextFirstIndent"/>
         <w:ind w:left="1140" w:firstLineChars="0" w:firstLine="0"/>
-        <w:rPr>
-          <w:rFonts w:hint="eastAsia"/>
-        </w:rPr>
       </w:pPr>
       <w:r>
         <w:rPr>
@@ -341,9 +340,6 @@
           <w:numId w:val="11"/>
         </w:numPr>
         <w:ind w:firstLineChars="0"/>
-        <w:rPr>
-          <w:rFonts w:hint="eastAsia"/>
-        </w:rPr>
       </w:pPr>
       <w:r>
         <w:rPr>
@@ -356,9 +352,6 @@
       <w:pPr>
         <w:pStyle w:val="BodyTextFirstIndent"/>
         <w:ind w:left="1140" w:firstLineChars="0" w:firstLine="0"/>
-        <w:rPr>
-          <w:rFonts w:hint="eastAsia"/>
-        </w:rPr>
       </w:pPr>
       <w:r>
         <w:rPr>
@@ -375,9 +368,6 @@
           <w:numId w:val="11"/>
         </w:numPr>
         <w:ind w:firstLineChars="0"/>
-        <w:rPr>
-          <w:rFonts w:hint="eastAsia"/>
-        </w:rPr>
       </w:pPr>
       <w:r>
         <w:rPr>
@@ -390,9 +380,6 @@
       <w:pPr>
         <w:pStyle w:val="BodyTextFirstIndent"/>
         <w:ind w:left="1140" w:firstLineChars="0" w:firstLine="0"/>
-        <w:rPr>
-          <w:rFonts w:hint="eastAsia"/>
-        </w:rPr>
       </w:pPr>
       <w:r>
         <w:rPr>
@@ -404,9 +391,6 @@
     <w:p>
       <w:pPr>
         <w:pStyle w:val="Heading1"/>
-        <w:rPr>
-          <w:rFonts w:hint="eastAsia"/>
-        </w:rPr>
       </w:pPr>
       <w:r>
         <w:t>Lock</w:t>
@@ -416,9 +400,6 @@
       <w:pPr>
         <w:pStyle w:val="BodyTextFirstIndent"/>
         <w:ind w:firstLine="420"/>
-        <w:rPr>
-          <w:rFonts w:hint="eastAsia"/>
-        </w:rPr>
       </w:pPr>
       <w:r>
         <w:rPr>
@@ -449,38 +430,77 @@
       <w:pPr>
         <w:pStyle w:val="BodyTextFirstIndent"/>
         <w:ind w:firstLine="420"/>
-        <w:rPr>
-          <w:rFonts w:hint="eastAsia"/>
-        </w:rPr>
-      </w:pPr>
-      <w:r>
-        <w:rPr>
-          <w:rFonts w:hint="eastAsia"/>
-        </w:rPr>
-        <w:t>在用户空间进程间锁实现的原理很简单，通过控制各个进程都有访问的对象来实现进程的互斥。</w:t>
+      </w:pPr>
+      <w:r>
+        <w:rPr>
+          <w:rFonts w:hint="eastAsia"/>
+        </w:rPr>
+        <w:t>在用户空间进程</w:t>
+      </w:r>
+      <w:proofErr w:type="gramStart"/>
+      <w:r>
+        <w:rPr>
+          <w:rFonts w:hint="eastAsia"/>
+        </w:rPr>
+        <w:t>间锁实现</w:t>
+      </w:r>
+      <w:proofErr w:type="gramEnd"/>
+      <w:r>
+        <w:rPr>
+          <w:rFonts w:hint="eastAsia"/>
+        </w:rPr>
+        <w:t>的原理很简单，通过控制各个进程都能</w:t>
+      </w:r>
+      <w:r>
+        <w:rPr>
+          <w:rFonts w:hint="eastAsia"/>
+        </w:rPr>
+        <w:t>访问的对象来实现进程的互斥。</w:t>
       </w:r>
     </w:p>
     <w:p>
       <w:pPr>
         <w:pStyle w:val="BodyTextFirstIndent"/>
         <w:ind w:firstLine="420"/>
-        <w:rPr>
-          <w:rFonts w:hint="eastAsia"/>
-        </w:rPr>
-      </w:pPr>
-      <w:r>
-        <w:rPr>
-          <w:rFonts w:hint="eastAsia"/>
-        </w:rPr>
-        <w:t>原子锁控制的对象是共享内存；文件锁控制的对象是文件句柄。</w:t>
+      </w:pPr>
+      <w:r>
+        <w:rPr>
+          <w:rFonts w:hint="eastAsia"/>
+        </w:rPr>
+        <w:t>原子</w:t>
+      </w:r>
+      <w:proofErr w:type="gramStart"/>
+      <w:r>
+        <w:rPr>
+          <w:rFonts w:hint="eastAsia"/>
+        </w:rPr>
+        <w:t>锁控制</w:t>
+      </w:r>
+      <w:proofErr w:type="gramEnd"/>
+      <w:r>
+        <w:rPr>
+          <w:rFonts w:hint="eastAsia"/>
+        </w:rPr>
+        <w:t>的对象是共享内存；文件</w:t>
+      </w:r>
+      <w:proofErr w:type="gramStart"/>
+      <w:r>
+        <w:rPr>
+          <w:rFonts w:hint="eastAsia"/>
+        </w:rPr>
+        <w:t>锁控制</w:t>
+      </w:r>
+      <w:proofErr w:type="gramEnd"/>
+      <w:r>
+        <w:rPr>
+          <w:rFonts w:hint="eastAsia"/>
+        </w:rPr>
+        <w:t>的对象是文件句柄。</w:t>
       </w:r>
     </w:p>
     <w:p>
       <w:pPr>
         <w:pStyle w:val="Heading2"/>
-        <w:rPr>
-          <w:rFonts w:hint="eastAsia"/>
-        </w:rPr>
       </w:pPr>
       <w:r>
         <w:rPr>
@@ -493,9 +513,6 @@
       <w:pPr>
         <w:pStyle w:val="BodyTextFirstIndent"/>
         <w:ind w:firstLine="420"/>
-        <w:rPr>
-          <w:rFonts w:hint="eastAsia"/>
-        </w:rPr>
       </w:pPr>
       <w:r>
         <w:rPr>
@@ -546,12 +563,14 @@
           </wp:anchor>
         </w:drawing>
       </w:r>
+      <w:proofErr w:type="spellStart"/>
       <w:r>
         <w:rPr>
           <w:rFonts w:hint="eastAsia"/>
         </w:rPr>
         <w:t>ngx_shmtx_t</w:t>
       </w:r>
+      <w:proofErr w:type="spellEnd"/>
       <w:r>
         <w:rPr>
           <w:rFonts w:hint="eastAsia"/>
@@ -570,12 +589,14 @@
         </w:rPr>
         <w:t>指向一个共享内存中的一个</w:t>
       </w:r>
+      <w:proofErr w:type="spellStart"/>
       <w:r>
         <w:rPr>
           <w:rFonts w:hint="eastAsia"/>
         </w:rPr>
         <w:t>int</w:t>
       </w:r>
+      <w:proofErr w:type="spellEnd"/>
       <w:r>
         <w:rPr>
           <w:rFonts w:hint="eastAsia"/>
@@ -603,16 +624,15 @@
           <w:numId w:val="11"/>
         </w:numPr>
         <w:ind w:firstLineChars="0"/>
-        <w:rPr>
-          <w:rFonts w:hint="eastAsia"/>
-        </w:rPr>
-      </w:pPr>
+      </w:pPr>
+      <w:proofErr w:type="spellStart"/>
       <w:r>
         <w:rPr>
           <w:rFonts w:hint="eastAsia"/>
         </w:rPr>
         <w:t>ngx_shmtx_trylock</w:t>
       </w:r>
+      <w:proofErr w:type="spellEnd"/>
       <w:r>
         <w:rPr>
           <w:rFonts w:hint="eastAsia"/>
@@ -664,16 +684,15 @@
           <w:numId w:val="11"/>
         </w:numPr>
         <w:ind w:firstLineChars="0"/>
-        <w:rPr>
-          <w:rFonts w:hint="eastAsia"/>
-        </w:rPr>
-      </w:pPr>
+      </w:pPr>
+      <w:proofErr w:type="spellStart"/>
       <w:r>
         <w:rPr>
           <w:rFonts w:hint="eastAsia"/>
         </w:rPr>
         <w:t>ngx_shmtx_lock</w:t>
       </w:r>
+      <w:proofErr w:type="spellEnd"/>
       <w:r>
         <w:rPr>
           <w:rFonts w:hint="eastAsia"/>
@@ -701,16 +720,15 @@
           <w:numId w:val="11"/>
         </w:numPr>
         <w:ind w:firstLineChars="0"/>
-        <w:rPr>
-          <w:rFonts w:hint="eastAsia"/>
-        </w:rPr>
-      </w:pPr>
+      </w:pPr>
+      <w:proofErr w:type="spellStart"/>
       <w:r>
         <w:rPr>
           <w:rFonts w:hint="eastAsia"/>
         </w:rPr>
         <w:t>ngx_shmtx_unlock</w:t>
       </w:r>
+      <w:proofErr w:type="spellEnd"/>
       <w:r>
         <w:rPr>
           <w:rFonts w:hint="eastAsia"/>
@@ -738,16 +756,15 @@
           <w:numId w:val="11"/>
         </w:numPr>
         <w:ind w:firstLineChars="0"/>
-        <w:rPr>
-          <w:rFonts w:hint="eastAsia"/>
-        </w:rPr>
-      </w:pPr>
+      </w:pPr>
+      <w:proofErr w:type="spellStart"/>
       <w:r>
         <w:rPr>
           <w:rFonts w:hint="eastAsia"/>
         </w:rPr>
         <w:t>ngx_shmtx_force_unlock</w:t>
       </w:r>
+      <w:proofErr w:type="spellEnd"/>
       <w:r>
         <w:rPr>
           <w:rFonts w:hint="eastAsia"/>
@@ -770,9 +787,6 @@
     <w:p>
       <w:pPr>
         <w:pStyle w:val="Heading3"/>
-        <w:rPr>
-          <w:rFonts w:hint="eastAsia"/>
-        </w:rPr>
       </w:pPr>
       <w:r>
         <w:rPr>
@@ -788,9 +802,6 @@
       <w:pPr>
         <w:pStyle w:val="BodyTextFirstIndent"/>
         <w:ind w:left="420" w:firstLineChars="0" w:firstLine="0"/>
-        <w:rPr>
-          <w:rFonts w:hint="eastAsia"/>
-        </w:rPr>
       </w:pPr>
       <w:r>
         <w:rPr>
@@ -798,12 +809,14 @@
         </w:rPr>
         <w:t>我们先实现一个</w:t>
       </w:r>
+      <w:proofErr w:type="spellStart"/>
       <w:r>
         <w:rPr>
           <w:rFonts w:hint="eastAsia"/>
         </w:rPr>
         <w:t>ngx_shmtx_trylock</w:t>
       </w:r>
+      <w:proofErr w:type="spellEnd"/>
       <w:r>
         <w:rPr>
           <w:rFonts w:hint="eastAsia"/>
@@ -819,15 +832,74 @@
           <w:numId w:val="12"/>
         </w:numPr>
         <w:ind w:firstLineChars="0"/>
-        <w:rPr>
-          <w:rFonts w:hint="eastAsia"/>
-        </w:rPr>
-      </w:pPr>
-      <w:r>
-        <w:rPr>
-          <w:rFonts w:hint="eastAsia"/>
-        </w:rPr>
-        <w:t>bool ngx_shmt_trylock(ngx_shmtx_t *tx) {</w:t>
+      </w:pPr>
+      <w:proofErr w:type="spellStart"/>
+      <w:r>
+        <w:rPr>
+          <w:rFonts w:hint="eastAsia"/>
+        </w:rPr>
+        <w:t>bool</w:t>
+      </w:r>
+      <w:proofErr w:type="spellEnd"/>
+      <w:r>
+        <w:rPr>
+          <w:rFonts w:hint="eastAsia"/>
+        </w:rPr>
+        <w:t xml:space="preserve"> </w:t>
+      </w:r>
+      <w:proofErr w:type="spellStart"/>
+      <w:r>
+        <w:rPr>
+          <w:rFonts w:hint="eastAsia"/>
+        </w:rPr>
+        <w:t>ngx_shmt</w:t>
+      </w:r>
+      <w:r>
+        <w:rPr>
+          <w:rFonts w:hint="eastAsia"/>
+        </w:rPr>
+        <w:t>x</w:t>
+      </w:r>
+      <w:r>
+        <w:rPr>
+          <w:rFonts w:hint="eastAsia"/>
+        </w:rPr>
+        <w:t>_trylock</w:t>
+      </w:r>
+      <w:proofErr w:type="spellEnd"/>
+      <w:r>
+        <w:rPr>
+          <w:rFonts w:hint="eastAsia"/>
+        </w:rPr>
+        <w:t>(</w:t>
+      </w:r>
+      <w:proofErr w:type="spellStart"/>
+      <w:r>
+        <w:rPr>
+          <w:rFonts w:hint="eastAsia"/>
+        </w:rPr>
+        <w:t>ngx_shmtx_t</w:t>
+      </w:r>
+      <w:proofErr w:type="spellEnd"/>
+      <w:r>
+        <w:rPr>
+          <w:rFonts w:hint="eastAsia"/>
+        </w:rPr>
+        <w:t xml:space="preserve"> *</w:t>
+      </w:r>
+      <w:proofErr w:type="spellStart"/>
+      <w:r>
+        <w:rPr>
+          <w:rFonts w:hint="eastAsia"/>
+        </w:rPr>
+        <w:t>tx</w:t>
+      </w:r>
+      <w:proofErr w:type="spellEnd"/>
+      <w:r>
+        <w:rPr>
+          <w:rFonts w:hint="eastAsia"/>
+        </w:rPr>
+        <w:t>) {</w:t>
       </w:r>
     </w:p>
     <w:p>
@@ -838,9 +910,6 @@
           <w:numId w:val="12"/>
         </w:numPr>
         <w:ind w:firstLineChars="0"/>
-        <w:rPr>
-          <w:rFonts w:hint="eastAsia"/>
-        </w:rPr>
       </w:pPr>
       <w:r>
         <w:rPr>
@@ -861,7 +930,21 @@
         <w:rPr>
           <w:rFonts w:hint="eastAsia"/>
         </w:rPr>
-        <w:t>(*tx-&gt;lock == 0) {</w:t>
+        <w:t>(*</w:t>
+      </w:r>
+      <w:proofErr w:type="spellStart"/>
+      <w:r>
+        <w:rPr>
+          <w:rFonts w:hint="eastAsia"/>
+        </w:rPr>
+        <w:t>tx</w:t>
+      </w:r>
+      <w:proofErr w:type="spellEnd"/>
+      <w:r>
+        <w:rPr>
+          <w:rFonts w:hint="eastAsia"/>
+        </w:rPr>
+        <w:t>-&gt;lock == 0) {</w:t>
       </w:r>
     </w:p>
     <w:p>
@@ -872,9 +955,6 @@
           <w:numId w:val="12"/>
         </w:numPr>
         <w:ind w:firstLineChars="0"/>
-        <w:rPr>
-          <w:rFonts w:hint="eastAsia"/>
-        </w:rPr>
       </w:pPr>
       <w:r>
         <w:rPr>
@@ -886,7 +966,35 @@
         <w:rPr>
           <w:rFonts w:hint="eastAsia"/>
         </w:rPr>
-        <w:t>*tx-&gt;lock = my_pid;</w:t>
+        <w:t>*</w:t>
+      </w:r>
+      <w:proofErr w:type="spellStart"/>
+      <w:r>
+        <w:rPr>
+          <w:rFonts w:hint="eastAsia"/>
+        </w:rPr>
+        <w:t>tx</w:t>
+      </w:r>
+      <w:proofErr w:type="spellEnd"/>
+      <w:r>
+        <w:rPr>
+          <w:rFonts w:hint="eastAsia"/>
+        </w:rPr>
+        <w:t xml:space="preserve">-&gt;lock = </w:t>
+      </w:r>
+      <w:proofErr w:type="spellStart"/>
+      <w:r>
+        <w:rPr>
+          <w:rFonts w:hint="eastAsia"/>
+        </w:rPr>
+        <w:t>my_pid</w:t>
+      </w:r>
+      <w:proofErr w:type="spellEnd"/>
+      <w:r>
+        <w:rPr>
+          <w:rFonts w:hint="eastAsia"/>
+        </w:rPr>
+        <w:t>;</w:t>
       </w:r>
     </w:p>
     <w:p>
@@ -897,9 +1005,6 @@
           <w:numId w:val="12"/>
         </w:numPr>
         <w:ind w:firstLineChars="0"/>
-        <w:rPr>
-          <w:rFonts w:hint="eastAsia"/>
-        </w:rPr>
       </w:pPr>
       <w:r>
         <w:rPr>
@@ -922,9 +1027,6 @@
           <w:numId w:val="12"/>
         </w:numPr>
         <w:ind w:firstLineChars="0"/>
-        <w:rPr>
-          <w:rFonts w:hint="eastAsia"/>
-        </w:rPr>
       </w:pPr>
       <w:r>
         <w:rPr>
@@ -947,9 +1049,6 @@
           <w:numId w:val="12"/>
         </w:numPr>
         <w:ind w:firstLineChars="0"/>
-        <w:rPr>
-          <w:rFonts w:hint="eastAsia"/>
-        </w:rPr>
       </w:pPr>
       <w:r>
         <w:rPr>
@@ -972,9 +1071,6 @@
           <w:numId w:val="12"/>
         </w:numPr>
         <w:ind w:firstLineChars="0"/>
-        <w:rPr>
-          <w:rFonts w:hint="eastAsia"/>
-        </w:rPr>
       </w:pPr>
       <w:r>
         <w:rPr>
@@ -987,9 +1083,6 @@
       <w:pPr>
         <w:pStyle w:val="BodyTextFirstIndent"/>
         <w:ind w:left="360" w:firstLineChars="0" w:firstLine="0"/>
-        <w:rPr>
-          <w:rFonts w:hint="eastAsia"/>
-        </w:rPr>
       </w:pPr>
       <w:r>
         <w:rPr>
@@ -1042,9 +1135,6 @@
           <w:numId w:val="14"/>
         </w:numPr>
         <w:ind w:firstLineChars="0"/>
-        <w:rPr>
-          <w:rFonts w:hint="eastAsia"/>
-        </w:rPr>
       </w:pPr>
       <w:r>
         <w:rPr>
@@ -1109,9 +1199,6 @@
           <w:numId w:val="14"/>
         </w:numPr>
         <w:ind w:firstLineChars="0"/>
-        <w:rPr>
-          <w:rFonts w:hint="eastAsia"/>
-        </w:rPr>
       </w:pPr>
       <w:r>
         <w:rPr>
@@ -1191,11 +1278,19 @@
         </w:rPr>
         <w:t>设为</w:t>
       </w:r>
-      <w:r>
-        <w:rPr>
-          <w:rFonts w:hint="eastAsia"/>
-        </w:rPr>
-        <w:t>pid(B)</w:t>
+      <w:proofErr w:type="spellStart"/>
+      <w:r>
+        <w:rPr>
+          <w:rFonts w:hint="eastAsia"/>
+        </w:rPr>
+        <w:t>pid</w:t>
+      </w:r>
+      <w:proofErr w:type="spellEnd"/>
+      <w:r>
+        <w:rPr>
+          <w:rFonts w:hint="eastAsia"/>
+        </w:rPr>
+        <w:t>(B)</w:t>
       </w:r>
       <w:r>
         <w:rPr>
@@ -1224,9 +1319,6 @@
           <w:numId w:val="14"/>
         </w:numPr>
         <w:ind w:firstLineChars="0"/>
-        <w:rPr>
-          <w:rFonts w:hint="eastAsia"/>
-        </w:rPr>
       </w:pPr>
       <w:r>
         <w:rPr>
@@ -1250,8 +1342,16 @@
         <w:rPr>
           <w:rFonts w:hint="eastAsia"/>
         </w:rPr>
-        <w:t>切换进程到进程</w:t>
-      </w:r>
+        <w:t>切换进程</w:t>
+      </w:r>
+      <w:proofErr w:type="gramStart"/>
+      <w:r>
+        <w:rPr>
+          <w:rFonts w:hint="eastAsia"/>
+        </w:rPr>
+        <w:t>到进程</w:t>
+      </w:r>
+      <w:proofErr w:type="gramEnd"/>
       <w:r>
         <w:rPr>
           <w:rFonts w:hint="eastAsia"/>
@@ -1273,9 +1373,6 @@
           <w:numId w:val="14"/>
         </w:numPr>
         <w:ind w:firstLineChars="0"/>
-        <w:rPr>
-          <w:rFonts w:hint="eastAsia"/>
-        </w:rPr>
       </w:pPr>
       <w:r>
         <w:rPr>
@@ -1319,11 +1416,19 @@
         </w:rPr>
         <w:t>设为</w:t>
       </w:r>
-      <w:r>
-        <w:rPr>
-          <w:rFonts w:hint="eastAsia"/>
-        </w:rPr>
-        <w:t>pid(A)</w:t>
+      <w:proofErr w:type="spellStart"/>
+      <w:r>
+        <w:rPr>
+          <w:rFonts w:hint="eastAsia"/>
+        </w:rPr>
+        <w:t>pid</w:t>
+      </w:r>
+      <w:proofErr w:type="spellEnd"/>
+      <w:r>
+        <w:rPr>
+          <w:rFonts w:hint="eastAsia"/>
+        </w:rPr>
+        <w:t>(A)</w:t>
       </w:r>
       <w:r>
         <w:rPr>
@@ -1352,9 +1457,6 @@
           <w:numId w:val="14"/>
         </w:numPr>
         <w:ind w:firstLineChars="0"/>
-        <w:rPr>
-          <w:rFonts w:hint="eastAsia"/>
-        </w:rPr>
       </w:pPr>
       <w:r>
         <w:rPr>
@@ -1382,9 +1484,6 @@
           <w:tab w:val="left" w:pos="9015"/>
         </w:tabs>
         <w:ind w:left="360" w:firstLineChars="0" w:firstLine="0"/>
-        <w:rPr>
-          <w:rFonts w:hint="eastAsia"/>
-        </w:rPr>
       </w:pPr>
       <w:r>
         <w:rPr>
@@ -1461,23 +1560,31 @@
           <w:tab w:val="left" w:pos="9015"/>
         </w:tabs>
         <w:ind w:left="360" w:firstLineChars="0" w:firstLine="0"/>
-        <w:rPr>
-          <w:rFonts w:hint="eastAsia"/>
-        </w:rPr>
-      </w:pPr>
-      <w:r>
-        <w:rPr>
-          <w:rFonts w:hint="eastAsia"/>
-        </w:rPr>
-        <w:t>解决方案是使判断和赋值这二个操作不可打断的，原子性的。</w:t>
+      </w:pPr>
+      <w:r>
+        <w:rPr>
+          <w:rFonts w:hint="eastAsia"/>
+        </w:rPr>
+        <w:t>解决方案是</w:t>
+      </w:r>
+      <w:proofErr w:type="gramStart"/>
+      <w:r>
+        <w:rPr>
+          <w:rFonts w:hint="eastAsia"/>
+        </w:rPr>
+        <w:t>使判断</w:t>
+      </w:r>
+      <w:proofErr w:type="gramEnd"/>
+      <w:r>
+        <w:rPr>
+          <w:rFonts w:hint="eastAsia"/>
+        </w:rPr>
+        <w:t>和赋值这二个操作不可打断的，原子性的。</w:t>
       </w:r>
     </w:p>
     <w:p>
       <w:pPr>
         <w:pStyle w:val="Heading3"/>
-        <w:rPr>
-          <w:rFonts w:hint="eastAsia"/>
-        </w:rPr>
       </w:pPr>
       <w:r>
         <w:rPr>
@@ -1489,15 +1596,36 @@
     <w:p>
       <w:pPr>
         <w:ind w:firstLine="360"/>
-        <w:rPr>
-          <w:rFonts w:hint="eastAsia"/>
-        </w:rPr>
-      </w:pPr>
-      <w:r>
-        <w:rPr>
-          <w:rFonts w:hint="eastAsia"/>
-        </w:rPr>
-        <w:t xml:space="preserve">bool ngx_atomic_cmp_set(*lock, old, set) </w:t>
+      </w:pPr>
+      <w:proofErr w:type="spellStart"/>
+      <w:proofErr w:type="gramStart"/>
+      <w:r>
+        <w:rPr>
+          <w:rFonts w:hint="eastAsia"/>
+        </w:rPr>
+        <w:t>bool</w:t>
+      </w:r>
+      <w:proofErr w:type="spellEnd"/>
+      <w:proofErr w:type="gramEnd"/>
+      <w:r>
+        <w:rPr>
+          <w:rFonts w:hint="eastAsia"/>
+        </w:rPr>
+        <w:t xml:space="preserve"> </w:t>
+      </w:r>
+      <w:proofErr w:type="spellStart"/>
+      <w:r>
+        <w:rPr>
+          <w:rFonts w:hint="eastAsia"/>
+        </w:rPr>
+        <w:t>ngx_atomic_cmp_set</w:t>
+      </w:r>
+      <w:proofErr w:type="spellEnd"/>
+      <w:r>
+        <w:rPr>
+          <w:rFonts w:hint="eastAsia"/>
+        </w:rPr>
+        <w:t xml:space="preserve">(*lock, old, set) </w:t>
       </w:r>
       <w:r>
         <w:rPr>
@@ -1505,12 +1633,14 @@
         </w:rPr>
         <w:t>的实现或者是利用系统库的实现，或者是利用</w:t>
       </w:r>
+      <w:proofErr w:type="spellStart"/>
       <w:r>
         <w:rPr>
           <w:rFonts w:hint="eastAsia"/>
         </w:rPr>
         <w:t>cmpxchgl</w:t>
       </w:r>
+      <w:proofErr w:type="spellEnd"/>
       <w:r>
         <w:rPr>
           <w:rFonts w:hint="eastAsia"/>
@@ -1521,9 +1651,6 @@
     <w:p>
       <w:pPr>
         <w:ind w:firstLine="360"/>
-        <w:rPr>
-          <w:rFonts w:hint="eastAsia"/>
-        </w:rPr>
       </w:pPr>
     </w:p>
     <w:p>
@@ -1534,16 +1661,15 @@
           <w:numId w:val="11"/>
         </w:numPr>
         <w:ind w:firstLineChars="0"/>
-        <w:rPr>
-          <w:rFonts w:hint="eastAsia"/>
-        </w:rPr>
-      </w:pPr>
+      </w:pPr>
+      <w:proofErr w:type="spellStart"/>
       <w:r>
         <w:rPr>
           <w:rFonts w:hint="eastAsia"/>
         </w:rPr>
         <w:t>ngx_shmtx_trylock</w:t>
       </w:r>
+      <w:proofErr w:type="spellEnd"/>
     </w:p>
     <w:p>
       <w:pPr>
@@ -1553,15 +1679,74 @@
           <w:numId w:val="15"/>
         </w:numPr>
         <w:ind w:firstLineChars="0"/>
-        <w:rPr>
-          <w:rFonts w:hint="eastAsia"/>
-        </w:rPr>
-      </w:pPr>
-      <w:r>
-        <w:rPr>
-          <w:rFonts w:hint="eastAsia"/>
-        </w:rPr>
-        <w:t>bool ngx_shmt_trylock(ngx_shmtx_t *tx) {</w:t>
+      </w:pPr>
+      <w:proofErr w:type="spellStart"/>
+      <w:r>
+        <w:rPr>
+          <w:rFonts w:hint="eastAsia"/>
+        </w:rPr>
+        <w:t>bool</w:t>
+      </w:r>
+      <w:proofErr w:type="spellEnd"/>
+      <w:r>
+        <w:rPr>
+          <w:rFonts w:hint="eastAsia"/>
+        </w:rPr>
+        <w:t xml:space="preserve"> </w:t>
+      </w:r>
+      <w:proofErr w:type="spellStart"/>
+      <w:r>
+        <w:rPr>
+          <w:rFonts w:hint="eastAsia"/>
+        </w:rPr>
+        <w:t>ngx_shmt</w:t>
+      </w:r>
+      <w:r>
+        <w:rPr>
+          <w:rFonts w:hint="eastAsia"/>
+        </w:rPr>
+        <w:t>x</w:t>
+      </w:r>
+      <w:r>
+        <w:rPr>
+          <w:rFonts w:hint="eastAsia"/>
+        </w:rPr>
+        <w:t>_trylock</w:t>
+      </w:r>
+      <w:proofErr w:type="spellEnd"/>
+      <w:r>
+        <w:rPr>
+          <w:rFonts w:hint="eastAsia"/>
+        </w:rPr>
+        <w:t>(</w:t>
+      </w:r>
+      <w:proofErr w:type="spellStart"/>
+      <w:r>
+        <w:rPr>
+          <w:rFonts w:hint="eastAsia"/>
+        </w:rPr>
+        <w:t>ngx_shmtx_t</w:t>
+      </w:r>
+      <w:proofErr w:type="spellEnd"/>
+      <w:r>
+        <w:rPr>
+          <w:rFonts w:hint="eastAsia"/>
+        </w:rPr>
+        <w:t xml:space="preserve"> *</w:t>
+      </w:r>
+      <w:proofErr w:type="spellStart"/>
+      <w:r>
+        <w:rPr>
+          <w:rFonts w:hint="eastAsia"/>
+        </w:rPr>
+        <w:t>tx</w:t>
+      </w:r>
+      <w:proofErr w:type="spellEnd"/>
+      <w:r>
+        <w:rPr>
+          <w:rFonts w:hint="eastAsia"/>
+        </w:rPr>
+        <w:t>) {</w:t>
       </w:r>
     </w:p>
     <w:p>
@@ -1572,9 +1757,6 @@
           <w:numId w:val="15"/>
         </w:numPr>
         <w:ind w:firstLineChars="0"/>
-        <w:rPr>
-          <w:rFonts w:hint="eastAsia"/>
-        </w:rPr>
       </w:pPr>
       <w:r>
         <w:rPr>
@@ -1586,7 +1768,63 @@
         <w:rPr>
           <w:rFonts w:hint="eastAsia"/>
         </w:rPr>
-        <w:t>*tx == 0 &amp;&amp; ngx_atomic_cmp_set(tx-&gt;lock, 0, my_pid)</w:t>
+        <w:t>*</w:t>
+      </w:r>
+      <w:proofErr w:type="spellStart"/>
+      <w:r>
+        <w:rPr>
+          <w:rFonts w:hint="eastAsia"/>
+        </w:rPr>
+        <w:t>tx</w:t>
+      </w:r>
+      <w:proofErr w:type="spellEnd"/>
+      <w:r>
+        <w:rPr>
+          <w:rFonts w:hint="eastAsia"/>
+        </w:rPr>
+        <w:t xml:space="preserve"> == 0 &amp;&amp; </w:t>
+      </w:r>
+      <w:proofErr w:type="spellStart"/>
+      <w:r>
+        <w:rPr>
+          <w:rFonts w:hint="eastAsia"/>
+        </w:rPr>
+        <w:t>ngx_atomic_cmp_set</w:t>
+      </w:r>
+      <w:proofErr w:type="spellEnd"/>
+      <w:r>
+        <w:rPr>
+          <w:rFonts w:hint="eastAsia"/>
+        </w:rPr>
+        <w:t>(</w:t>
+      </w:r>
+      <w:proofErr w:type="spellStart"/>
+      <w:r>
+        <w:rPr>
+          <w:rFonts w:hint="eastAsia"/>
+        </w:rPr>
+        <w:t>tx</w:t>
+      </w:r>
+      <w:proofErr w:type="spellEnd"/>
+      <w:r>
+        <w:rPr>
+          <w:rFonts w:hint="eastAsia"/>
+        </w:rPr>
+        <w:t xml:space="preserve">-&gt;lock, 0, </w:t>
+      </w:r>
+      <w:proofErr w:type="spellStart"/>
+      <w:r>
+        <w:rPr>
+          <w:rFonts w:hint="eastAsia"/>
+        </w:rPr>
+        <w:t>my_pid</w:t>
+      </w:r>
+      <w:proofErr w:type="spellEnd"/>
+      <w:r>
+        <w:rPr>
+          <w:rFonts w:hint="eastAsia"/>
+        </w:rPr>
+        <w:t>)</w:t>
       </w:r>
       <w:r>
         <w:rPr>
@@ -1603,9 +1841,6 @@
           <w:numId w:val="15"/>
         </w:numPr>
         <w:ind w:firstLineChars="0"/>
-        <w:rPr>
-          <w:rFonts w:hint="eastAsia"/>
-        </w:rPr>
       </w:pPr>
       <w:r>
         <w:rPr>
@@ -1618,9 +1853,6 @@
       <w:pPr>
         <w:pStyle w:val="BodyTextFirstIndent"/>
         <w:ind w:left="1140" w:firstLineChars="0" w:firstLine="0"/>
-        <w:rPr>
-          <w:rFonts w:hint="eastAsia"/>
-        </w:rPr>
       </w:pPr>
     </w:p>
     <w:p>
@@ -1631,16 +1863,15 @@
           <w:numId w:val="11"/>
         </w:numPr>
         <w:ind w:firstLineChars="0"/>
-        <w:rPr>
-          <w:rFonts w:hint="eastAsia"/>
-        </w:rPr>
-      </w:pPr>
+      </w:pPr>
+      <w:proofErr w:type="spellStart"/>
       <w:r>
         <w:rPr>
           <w:rFonts w:hint="eastAsia"/>
         </w:rPr>
         <w:t>ngx_shmtx_lock</w:t>
       </w:r>
+      <w:proofErr w:type="spellEnd"/>
     </w:p>
     <w:p>
       <w:pPr>
@@ -1650,9 +1881,6 @@
           <w:numId w:val="19"/>
         </w:numPr>
         <w:ind w:firstLineChars="0"/>
-        <w:rPr>
-          <w:rFonts w:hint="eastAsia"/>
-        </w:rPr>
       </w:pPr>
       <w:r>
         <w:rPr>
@@ -1664,7 +1892,61 @@
         <w:rPr>
           <w:rFonts w:hint="eastAsia"/>
         </w:rPr>
-        <w:t xml:space="preserve"> ngx_shmt_lock(ngx_shmtx_t *tx) {</w:t>
+        <w:t xml:space="preserve"> </w:t>
+      </w:r>
+      <w:proofErr w:type="spellStart"/>
+      <w:r>
+        <w:rPr>
+          <w:rFonts w:hint="eastAsia"/>
+        </w:rPr>
+        <w:t>ngx_shmt</w:t>
+      </w:r>
+      <w:r>
+        <w:rPr>
+          <w:rFonts w:hint="eastAsia"/>
+        </w:rPr>
+        <w:t>x</w:t>
+      </w:r>
+      <w:r>
+        <w:rPr>
+          <w:rFonts w:hint="eastAsia"/>
+        </w:rPr>
+        <w:t>_lock</w:t>
+      </w:r>
+      <w:proofErr w:type="spellEnd"/>
+      <w:r>
+        <w:rPr>
+          <w:rFonts w:hint="eastAsia"/>
+        </w:rPr>
+        <w:t>(</w:t>
+      </w:r>
+      <w:proofErr w:type="spellStart"/>
+      <w:r>
+        <w:rPr>
+          <w:rFonts w:hint="eastAsia"/>
+        </w:rPr>
+        <w:t>ngx_shmtx_t</w:t>
+      </w:r>
+      <w:proofErr w:type="spellEnd"/>
+      <w:r>
+        <w:rPr>
+          <w:rFonts w:hint="eastAsia"/>
+        </w:rPr>
+        <w:t xml:space="preserve"> *</w:t>
+      </w:r>
+      <w:proofErr w:type="spellStart"/>
+      <w:r>
+        <w:rPr>
+          <w:rFonts w:hint="eastAsia"/>
+        </w:rPr>
+        <w:t>tx</w:t>
+      </w:r>
+      <w:proofErr w:type="spellEnd"/>
+      <w:r>
+        <w:rPr>
+          <w:rFonts w:hint="eastAsia"/>
+        </w:rPr>
+        <w:t>) {</w:t>
       </w:r>
     </w:p>
     <w:p>
@@ -1675,9 +1957,6 @@
           <w:numId w:val="19"/>
         </w:numPr>
         <w:ind w:firstLineChars="0"/>
-        <w:rPr>
-          <w:rFonts w:hint="eastAsia"/>
-        </w:rPr>
       </w:pPr>
       <w:r>
         <w:rPr>
@@ -1694,9 +1973,6 @@
           <w:numId w:val="19"/>
         </w:numPr>
         <w:ind w:firstLineChars="0"/>
-        <w:rPr>
-          <w:rFonts w:hint="eastAsia"/>
-        </w:rPr>
       </w:pPr>
       <w:r>
         <w:rPr>
@@ -1710,11 +1986,33 @@
         </w:rPr>
         <w:t xml:space="preserve">    if (</w:t>
       </w:r>
-      <w:r>
-        <w:rPr>
-          <w:rFonts w:hint="eastAsia"/>
-        </w:rPr>
-        <w:t>ngx_shmt_trylock(tx)</w:t>
+      <w:proofErr w:type="spellStart"/>
+      <w:r>
+        <w:rPr>
+          <w:rFonts w:hint="eastAsia"/>
+        </w:rPr>
+        <w:t>ngx_shmt_trylock</w:t>
+      </w:r>
+      <w:proofErr w:type="spellEnd"/>
+      <w:r>
+        <w:rPr>
+          <w:rFonts w:hint="eastAsia"/>
+        </w:rPr>
+        <w:t>(</w:t>
+      </w:r>
+      <w:proofErr w:type="spellStart"/>
+      <w:r>
+        <w:rPr>
+          <w:rFonts w:hint="eastAsia"/>
+        </w:rPr>
+        <w:t>tx</w:t>
+      </w:r>
+      <w:proofErr w:type="spellEnd"/>
+      <w:r>
+        <w:rPr>
+          <w:rFonts w:hint="eastAsia"/>
+        </w:rPr>
+        <w:t>)</w:t>
       </w:r>
       <w:r>
         <w:rPr>
@@ -1737,15 +2035,26 @@
           <w:numId w:val="19"/>
         </w:numPr>
         <w:ind w:firstLineChars="0"/>
-        <w:rPr>
-          <w:rFonts w:hint="eastAsia"/>
-        </w:rPr>
-      </w:pPr>
-      <w:r>
-        <w:rPr>
-          <w:rFonts w:hint="eastAsia"/>
-        </w:rPr>
-        <w:t xml:space="preserve">        if (ncpu &gt; 1) {</w:t>
+      </w:pPr>
+      <w:r>
+        <w:rPr>
+          <w:rFonts w:hint="eastAsia"/>
+        </w:rPr>
+        <w:t xml:space="preserve">        if (</w:t>
+      </w:r>
+      <w:proofErr w:type="spellStart"/>
+      <w:r>
+        <w:rPr>
+          <w:rFonts w:hint="eastAsia"/>
+        </w:rPr>
+        <w:t>ncpu</w:t>
+      </w:r>
+      <w:proofErr w:type="spellEnd"/>
+      <w:r>
+        <w:rPr>
+          <w:rFonts w:hint="eastAsia"/>
+        </w:rPr>
+        <w:t xml:space="preserve"> &gt; 1) {</w:t>
       </w:r>
       <w:r>
         <w:rPr>
@@ -1780,9 +2089,6 @@
           <w:numId w:val="19"/>
         </w:numPr>
         <w:ind w:firstLineChars="0"/>
-        <w:rPr>
-          <w:rFonts w:hint="eastAsia"/>
-        </w:rPr>
       </w:pPr>
       <w:r>
         <w:rPr>
@@ -1832,15 +2138,26 @@
           <w:numId w:val="19"/>
         </w:numPr>
         <w:ind w:firstLineChars="0"/>
-        <w:rPr>
-          <w:rFonts w:hint="eastAsia"/>
-        </w:rPr>
-      </w:pPr>
-      <w:r>
-        <w:rPr>
-          <w:rFonts w:hint="eastAsia"/>
-        </w:rPr>
-        <w:t xml:space="preserve">                for (i = 1</w:t>
+      </w:pPr>
+      <w:r>
+        <w:rPr>
+          <w:rFonts w:hint="eastAsia"/>
+        </w:rPr>
+        <w:t xml:space="preserve">                for (</w:t>
+      </w:r>
+      <w:proofErr w:type="spellStart"/>
+      <w:r>
+        <w:rPr>
+          <w:rFonts w:hint="eastAsia"/>
+        </w:rPr>
+        <w:t>i</w:t>
+      </w:r>
+      <w:proofErr w:type="spellEnd"/>
+      <w:r>
+        <w:rPr>
+          <w:rFonts w:hint="eastAsia"/>
+        </w:rPr>
+        <w:t xml:space="preserve"> = 1</w:t>
       </w:r>
       <w:r>
         <w:rPr>
@@ -1884,15 +2201,26 @@
           <w:numId w:val="19"/>
         </w:numPr>
         <w:ind w:firstLineChars="0"/>
-        <w:rPr>
-          <w:rFonts w:hint="eastAsia"/>
-        </w:rPr>
-      </w:pPr>
-      <w:r>
-        <w:rPr>
-          <w:rFonts w:hint="eastAsia"/>
-        </w:rPr>
-        <w:t xml:space="preserve">                    ngx_cpu_pause();</w:t>
+      </w:pPr>
+      <w:r>
+        <w:rPr>
+          <w:rFonts w:hint="eastAsia"/>
+        </w:rPr>
+        <w:t xml:space="preserve">                    </w:t>
+      </w:r>
+      <w:proofErr w:type="spellStart"/>
+      <w:r>
+        <w:rPr>
+          <w:rFonts w:hint="eastAsia"/>
+        </w:rPr>
+        <w:t>ngx_cpu_pause</w:t>
+      </w:r>
+      <w:proofErr w:type="spellEnd"/>
+      <w:r>
+        <w:rPr>
+          <w:rFonts w:hint="eastAsia"/>
+        </w:rPr>
+        <w:t>();</w:t>
       </w:r>
     </w:p>
     <w:p>
@@ -1903,9 +2231,6 @@
           <w:numId w:val="19"/>
         </w:numPr>
         <w:ind w:firstLineChars="0"/>
-        <w:rPr>
-          <w:rFonts w:hint="eastAsia"/>
-        </w:rPr>
       </w:pPr>
       <w:r>
         <w:rPr>
@@ -1922,9 +2247,6 @@
           <w:numId w:val="19"/>
         </w:numPr>
         <w:ind w:firstLineChars="0"/>
-        <w:rPr>
-          <w:rFonts w:hint="eastAsia"/>
-        </w:rPr>
       </w:pPr>
       <w:r>
         <w:rPr>
@@ -1932,11 +2254,33 @@
         </w:rPr>
         <w:t xml:space="preserve">                if (</w:t>
       </w:r>
-      <w:r>
-        <w:rPr>
-          <w:rFonts w:hint="eastAsia"/>
-        </w:rPr>
-        <w:t>ngx_shmt_trylock(tx)</w:t>
+      <w:proofErr w:type="spellStart"/>
+      <w:r>
+        <w:rPr>
+          <w:rFonts w:hint="eastAsia"/>
+        </w:rPr>
+        <w:t>ngx_shmt_trylock</w:t>
+      </w:r>
+      <w:proofErr w:type="spellEnd"/>
+      <w:r>
+        <w:rPr>
+          <w:rFonts w:hint="eastAsia"/>
+        </w:rPr>
+        <w:t>(</w:t>
+      </w:r>
+      <w:proofErr w:type="spellStart"/>
+      <w:r>
+        <w:rPr>
+          <w:rFonts w:hint="eastAsia"/>
+        </w:rPr>
+        <w:t>tx</w:t>
+      </w:r>
+      <w:proofErr w:type="spellEnd"/>
+      <w:r>
+        <w:rPr>
+          <w:rFonts w:hint="eastAsia"/>
+        </w:rPr>
+        <w:t>)</w:t>
       </w:r>
       <w:r>
         <w:rPr>
@@ -1959,9 +2303,6 @@
           <w:numId w:val="19"/>
         </w:numPr>
         <w:ind w:firstLineChars="0"/>
-        <w:rPr>
-          <w:rFonts w:hint="eastAsia"/>
-        </w:rPr>
       </w:pPr>
       <w:r>
         <w:rPr>
@@ -1978,9 +2319,6 @@
           <w:numId w:val="19"/>
         </w:numPr>
         <w:ind w:firstLineChars="0"/>
-        <w:rPr>
-          <w:rFonts w:hint="eastAsia"/>
-        </w:rPr>
       </w:pPr>
       <w:r>
         <w:rPr>
@@ -1997,9 +2335,6 @@
           <w:numId w:val="19"/>
         </w:numPr>
         <w:ind w:firstLineChars="0"/>
-        <w:rPr>
-          <w:rFonts w:hint="eastAsia"/>
-        </w:rPr>
       </w:pPr>
       <w:r>
         <w:rPr>
@@ -2040,9 +2375,6 @@
           <w:numId w:val="19"/>
         </w:numPr>
         <w:ind w:firstLineChars="0"/>
-        <w:rPr>
-          <w:rFonts w:hint="eastAsia"/>
-        </w:rPr>
       </w:pPr>
       <w:r>
         <w:rPr>
@@ -2059,9 +2391,6 @@
           <w:numId w:val="19"/>
         </w:numPr>
         <w:ind w:firstLineChars="0"/>
-        <w:rPr>
-          <w:rFonts w:hint="eastAsia"/>
-        </w:rPr>
       </w:pPr>
       <w:r>
         <w:rPr>
@@ -2074,9 +2403,6 @@
       <w:pPr>
         <w:pStyle w:val="BodyTextFirstIndent"/>
         <w:ind w:left="1140" w:firstLineChars="0" w:firstLine="0"/>
-        <w:rPr>
-          <w:rFonts w:hint="eastAsia"/>
-        </w:rPr>
       </w:pPr>
     </w:p>
     <w:p>
@@ -2087,16 +2413,15 @@
           <w:numId w:val="11"/>
         </w:numPr>
         <w:ind w:firstLineChars="0"/>
-        <w:rPr>
-          <w:rFonts w:hint="eastAsia"/>
-        </w:rPr>
-      </w:pPr>
+      </w:pPr>
+      <w:proofErr w:type="spellStart"/>
       <w:r>
         <w:rPr>
           <w:rFonts w:hint="eastAsia"/>
         </w:rPr>
         <w:t>ngx_shmtx_unlock</w:t>
       </w:r>
+      <w:proofErr w:type="spellEnd"/>
     </w:p>
     <w:p>
       <w:pPr>
@@ -2106,9 +2431,6 @@
           <w:numId w:val="17"/>
         </w:numPr>
         <w:ind w:firstLineChars="0"/>
-        <w:rPr>
-          <w:rFonts w:hint="eastAsia"/>
-        </w:rPr>
       </w:pPr>
       <w:r>
         <w:rPr>
@@ -2120,7 +2442,26 @@
         <w:rPr>
           <w:rFonts w:hint="eastAsia"/>
         </w:rPr>
-        <w:t xml:space="preserve"> ngx_shmt_</w:t>
+        <w:t xml:space="preserve"> </w:t>
+      </w:r>
+      <w:proofErr w:type="spellStart"/>
+      <w:r>
+        <w:rPr>
+          <w:rFonts w:hint="eastAsia"/>
+        </w:rPr>
+        <w:t>ngx_shmt</w:t>
+      </w:r>
+      <w:r>
+        <w:rPr>
+          <w:rFonts w:hint="eastAsia"/>
+        </w:rPr>
+        <w:t>x</w:t>
+      </w:r>
+      <w:r>
+        <w:rPr>
+          <w:rFonts w:hint="eastAsia"/>
+        </w:rPr>
+        <w:t>_</w:t>
       </w:r>
       <w:r>
         <w:rPr>
@@ -2132,7 +2473,42 @@
         <w:rPr>
           <w:rFonts w:hint="eastAsia"/>
         </w:rPr>
-        <w:t>lock(ngx_shmtx_t *tx) {</w:t>
+        <w:t>lock</w:t>
+      </w:r>
+      <w:proofErr w:type="spellEnd"/>
+      <w:r>
+        <w:rPr>
+          <w:rFonts w:hint="eastAsia"/>
+        </w:rPr>
+        <w:t>(</w:t>
+      </w:r>
+      <w:proofErr w:type="spellStart"/>
+      <w:r>
+        <w:rPr>
+          <w:rFonts w:hint="eastAsia"/>
+        </w:rPr>
+        <w:t>ngx_shmtx_t</w:t>
+      </w:r>
+      <w:proofErr w:type="spellEnd"/>
+      <w:r>
+        <w:rPr>
+          <w:rFonts w:hint="eastAsia"/>
+        </w:rPr>
+        <w:t xml:space="preserve"> *</w:t>
+      </w:r>
+      <w:proofErr w:type="spellStart"/>
+      <w:r>
+        <w:rPr>
+          <w:rFonts w:hint="eastAsia"/>
+        </w:rPr>
+        <w:t>tx</w:t>
+      </w:r>
+      <w:proofErr w:type="spellEnd"/>
+      <w:r>
+        <w:rPr>
+          <w:rFonts w:hint="eastAsia"/>
+        </w:rPr>
+        <w:t>) {</w:t>
       </w:r>
     </w:p>
     <w:p>
@@ -2143,9 +2519,6 @@
           <w:numId w:val="17"/>
         </w:numPr>
         <w:ind w:firstLineChars="0"/>
-        <w:rPr>
-          <w:rFonts w:hint="eastAsia"/>
-        </w:rPr>
       </w:pPr>
       <w:r>
         <w:rPr>
@@ -2153,24 +2526,48 @@
         </w:rPr>
         <w:t xml:space="preserve">    </w:t>
       </w:r>
-      <w:r>
-        <w:rPr>
-          <w:rFonts w:hint="eastAsia"/>
-        </w:rPr>
-        <w:t>ngx_atomic_cmp_set(</w:t>
-      </w:r>
-      <w:r>
-        <w:rPr>
-          <w:rFonts w:hint="eastAsia"/>
-        </w:rPr>
-        <w:t>tx-&gt;lock</w:t>
-      </w:r>
-      <w:r>
-        <w:rPr>
-          <w:rFonts w:hint="eastAsia"/>
-        </w:rPr>
-        <w:t>, my_pid</w:t>
-      </w:r>
+      <w:proofErr w:type="spellStart"/>
+      <w:r>
+        <w:rPr>
+          <w:rFonts w:hint="eastAsia"/>
+        </w:rPr>
+        <w:t>ngx_atomic_cmp_set</w:t>
+      </w:r>
+      <w:proofErr w:type="spellEnd"/>
+      <w:r>
+        <w:rPr>
+          <w:rFonts w:hint="eastAsia"/>
+        </w:rPr>
+        <w:t>(</w:t>
+      </w:r>
+      <w:proofErr w:type="spellStart"/>
+      <w:r>
+        <w:rPr>
+          <w:rFonts w:hint="eastAsia"/>
+        </w:rPr>
+        <w:t>tx</w:t>
+      </w:r>
+      <w:proofErr w:type="spellEnd"/>
+      <w:r>
+        <w:rPr>
+          <w:rFonts w:hint="eastAsia"/>
+        </w:rPr>
+        <w:t>-&gt;lock</w:t>
+      </w:r>
+      <w:r>
+        <w:rPr>
+          <w:rFonts w:hint="eastAsia"/>
+        </w:rPr>
+        <w:t xml:space="preserve">, </w:t>
+      </w:r>
+      <w:proofErr w:type="spellStart"/>
+      <w:r>
+        <w:rPr>
+          <w:rFonts w:hint="eastAsia"/>
+        </w:rPr>
+        <w:t>my_pid</w:t>
+      </w:r>
+      <w:proofErr w:type="spellEnd"/>
       <w:r>
         <w:rPr>
           <w:rFonts w:hint="eastAsia"/>
@@ -2192,9 +2589,6 @@
           <w:numId w:val="17"/>
         </w:numPr>
         <w:ind w:firstLineChars="0"/>
-        <w:rPr>
-          <w:rFonts w:hint="eastAsia"/>
-        </w:rPr>
       </w:pPr>
       <w:r>
         <w:rPr>
@@ -2207,9 +2601,6 @@
       <w:pPr>
         <w:pStyle w:val="BodyTextFirstIndent"/>
         <w:ind w:left="1140" w:firstLineChars="0" w:firstLine="0"/>
-        <w:rPr>
-          <w:rFonts w:hint="eastAsia"/>
-        </w:rPr>
       </w:pPr>
     </w:p>
     <w:p>
@@ -2220,16 +2611,15 @@
           <w:numId w:val="11"/>
         </w:numPr>
         <w:ind w:firstLineChars="0"/>
-        <w:rPr>
-          <w:rFonts w:hint="eastAsia"/>
-        </w:rPr>
-      </w:pPr>
+      </w:pPr>
+      <w:proofErr w:type="spellStart"/>
       <w:r>
         <w:rPr>
           <w:rFonts w:hint="eastAsia"/>
         </w:rPr>
         <w:t>ngx_shmtx_force_unlock</w:t>
       </w:r>
+      <w:proofErr w:type="spellEnd"/>
     </w:p>
     <w:p>
       <w:pPr>
@@ -2239,15 +2629,80 @@
           <w:numId w:val="18"/>
         </w:numPr>
         <w:ind w:firstLineChars="0"/>
-        <w:rPr>
-          <w:rFonts w:hint="eastAsia"/>
-        </w:rPr>
-      </w:pPr>
-      <w:r>
-        <w:rPr>
-          <w:rFonts w:hint="eastAsia"/>
-        </w:rPr>
-        <w:t>void ngx_shmt_force_unlock(ngx_shmtx_t *tx, any_pid) {</w:t>
+      </w:pPr>
+      <w:r>
+        <w:rPr>
+          <w:rFonts w:hint="eastAsia"/>
+        </w:rPr>
+        <w:t xml:space="preserve">void </w:t>
+      </w:r>
+      <w:proofErr w:type="spellStart"/>
+      <w:r>
+        <w:rPr>
+          <w:rFonts w:hint="eastAsia"/>
+        </w:rPr>
+        <w:t>ngx_shmt</w:t>
+      </w:r>
+      <w:r>
+        <w:rPr>
+          <w:rFonts w:hint="eastAsia"/>
+        </w:rPr>
+        <w:t>x</w:t>
+      </w:r>
+      <w:r>
+        <w:rPr>
+          <w:rFonts w:hint="eastAsia"/>
+        </w:rPr>
+        <w:t>_force_unlock</w:t>
+      </w:r>
+      <w:proofErr w:type="spellEnd"/>
+      <w:r>
+        <w:rPr>
+          <w:rFonts w:hint="eastAsia"/>
+        </w:rPr>
+        <w:t>(</w:t>
+      </w:r>
+      <w:proofErr w:type="spellStart"/>
+      <w:r>
+        <w:rPr>
+          <w:rFonts w:hint="eastAsia"/>
+        </w:rPr>
+        <w:t>ngx_shmtx_t</w:t>
+      </w:r>
+      <w:proofErr w:type="spellEnd"/>
+      <w:r>
+        <w:rPr>
+          <w:rFonts w:hint="eastAsia"/>
+        </w:rPr>
+        <w:t xml:space="preserve"> *</w:t>
+      </w:r>
+      <w:proofErr w:type="spellStart"/>
+      <w:r>
+        <w:rPr>
+          <w:rFonts w:hint="eastAsia"/>
+        </w:rPr>
+        <w:t>tx</w:t>
+      </w:r>
+      <w:proofErr w:type="spellEnd"/>
+      <w:r>
+        <w:rPr>
+          <w:rFonts w:hint="eastAsia"/>
+        </w:rPr>
+        <w:t xml:space="preserve">, </w:t>
+      </w:r>
+      <w:proofErr w:type="spellStart"/>
+      <w:r>
+        <w:rPr>
+          <w:rFonts w:hint="eastAsia"/>
+        </w:rPr>
+        <w:t>any_pid</w:t>
+      </w:r>
+      <w:proofErr w:type="spellEnd"/>
+      <w:r>
+        <w:rPr>
+          <w:rFonts w:hint="eastAsia"/>
+        </w:rPr>
+        <w:t>) {</w:t>
       </w:r>
     </w:p>
     <w:p>
@@ -2258,15 +2713,54 @@
           <w:numId w:val="18"/>
         </w:numPr>
         <w:ind w:firstLineChars="0"/>
-        <w:rPr>
-          <w:rFonts w:hint="eastAsia"/>
-        </w:rPr>
-      </w:pPr>
-      <w:r>
-        <w:rPr>
-          <w:rFonts w:hint="eastAsia"/>
-        </w:rPr>
-        <w:t xml:space="preserve">    ngx_atomic_cmp_set(tx-&gt;lock, any_pid, 0);</w:t>
+      </w:pPr>
+      <w:r>
+        <w:rPr>
+          <w:rFonts w:hint="eastAsia"/>
+        </w:rPr>
+        <w:t xml:space="preserve">    </w:t>
+      </w:r>
+      <w:proofErr w:type="spellStart"/>
+      <w:r>
+        <w:rPr>
+          <w:rFonts w:hint="eastAsia"/>
+        </w:rPr>
+        <w:t>ngx_atomic_cmp_set</w:t>
+      </w:r>
+      <w:proofErr w:type="spellEnd"/>
+      <w:r>
+        <w:rPr>
+          <w:rFonts w:hint="eastAsia"/>
+        </w:rPr>
+        <w:t>(</w:t>
+      </w:r>
+      <w:proofErr w:type="spellStart"/>
+      <w:r>
+        <w:rPr>
+          <w:rFonts w:hint="eastAsia"/>
+        </w:rPr>
+        <w:t>tx</w:t>
+      </w:r>
+      <w:proofErr w:type="spellEnd"/>
+      <w:r>
+        <w:rPr>
+          <w:rFonts w:hint="eastAsia"/>
+        </w:rPr>
+        <w:t xml:space="preserve">-&gt;lock, </w:t>
+      </w:r>
+      <w:proofErr w:type="spellStart"/>
+      <w:r>
+        <w:rPr>
+          <w:rFonts w:hint="eastAsia"/>
+        </w:rPr>
+        <w:t>any_pid</w:t>
+      </w:r>
+      <w:proofErr w:type="spellEnd"/>
+      <w:r>
+        <w:rPr>
+          <w:rFonts w:hint="eastAsia"/>
+        </w:rPr>
+        <w:t>, 0);</w:t>
       </w:r>
     </w:p>
     <w:p>
@@ -2277,9 +2771,6 @@
           <w:numId w:val="18"/>
         </w:numPr>
         <w:ind w:firstLineChars="0"/>
-        <w:rPr>
-          <w:rFonts w:hint="eastAsia"/>
-        </w:rPr>
       </w:pPr>
       <w:r>
         <w:rPr>
@@ -2292,17 +2783,11 @@
       <w:pPr>
         <w:pStyle w:val="BodyTextFirstIndent"/>
         <w:ind w:left="1140" w:firstLineChars="0" w:firstLine="0"/>
-        <w:rPr>
-          <w:rFonts w:hint="eastAsia"/>
-        </w:rPr>
       </w:pPr>
     </w:p>
     <w:p>
       <w:pPr>
         <w:pStyle w:val="Heading3"/>
-        <w:rPr>
-          <w:rFonts w:hint="eastAsia"/>
-        </w:rPr>
       </w:pPr>
       <w:r>
         <w:rPr>
@@ -2318,9 +2803,6 @@
           <w:tab w:val="left" w:pos="840"/>
           <w:tab w:val="left" w:pos="1770"/>
         </w:tabs>
-        <w:rPr>
-          <w:rFonts w:hint="eastAsia"/>
-        </w:rPr>
       </w:pPr>
       <w:r>
         <w:rPr>
@@ -2354,9 +2836,6 @@
           <w:tab w:val="left" w:pos="840"/>
           <w:tab w:val="left" w:pos="1770"/>
         </w:tabs>
-        <w:rPr>
-          <w:rFonts w:hint="eastAsia"/>
-        </w:rPr>
       </w:pPr>
       <w:r>
         <w:rPr>
@@ -2368,15 +2847,26 @@
         <w:rPr>
           <w:rFonts w:hint="eastAsia"/>
         </w:rPr>
-        <w:t>这里的策略是加入信号量等待队列，并从进程执行队列移除。当其它进程解锁时，释放一个信号，并唤醒所有等待的进程。</w:t>
+        <w:t>这里的策略是加入信号量等待队列，并</w:t>
+      </w:r>
+      <w:proofErr w:type="gramStart"/>
+      <w:r>
+        <w:rPr>
+          <w:rFonts w:hint="eastAsia"/>
+        </w:rPr>
+        <w:t>从进程</w:t>
+      </w:r>
+      <w:proofErr w:type="gramEnd"/>
+      <w:r>
+        <w:rPr>
+          <w:rFonts w:hint="eastAsia"/>
+        </w:rPr>
+        <w:t>执行队列移除。当其它进程解锁时，释放一个信号，并唤醒所有等待的进程。</w:t>
       </w:r>
     </w:p>
     <w:p>
       <w:pPr>
         <w:pStyle w:val="Heading2"/>
-        <w:rPr>
-          <w:rFonts w:hint="eastAsia"/>
-        </w:rPr>
       </w:pPr>
       <w:r>
         <w:rPr>
@@ -2389,9 +2879,6 @@
       <w:pPr>
         <w:pStyle w:val="BodyTextFirstIndent"/>
         <w:ind w:firstLine="420"/>
-        <w:rPr>
-          <w:rFonts w:hint="eastAsia"/>
-        </w:rPr>
       </w:pPr>
       <w:r>
         <w:rPr>
@@ -2399,11 +2886,19 @@
         </w:rPr>
         <w:t>利用系统调用</w:t>
       </w:r>
-      <w:r>
-        <w:rPr>
-          <w:rFonts w:hint="eastAsia"/>
-        </w:rPr>
-        <w:t>fcntl()</w:t>
+      <w:proofErr w:type="spellStart"/>
+      <w:r>
+        <w:rPr>
+          <w:rFonts w:hint="eastAsia"/>
+        </w:rPr>
+        <w:t>fcntl</w:t>
+      </w:r>
+      <w:proofErr w:type="spellEnd"/>
+      <w:r>
+        <w:rPr>
+          <w:rFonts w:hint="eastAsia"/>
+        </w:rPr>
+        <w:t>()</w:t>
       </w:r>
       <w:r>
         <w:rPr>
@@ -2416,15 +2911,34 @@
       <w:pPr>
         <w:pStyle w:val="BodyTextFirstIndent"/>
         <w:ind w:firstLine="420"/>
-        <w:rPr>
-          <w:rFonts w:hint="eastAsia"/>
-        </w:rPr>
-      </w:pPr>
-      <w:r>
-        <w:rPr>
-          <w:rFonts w:hint="eastAsia"/>
-        </w:rPr>
-        <w:t>ngx_trylock_fd()</w:t>
+      </w:pPr>
+      <w:proofErr w:type="spellStart"/>
+      <w:r>
+        <w:rPr>
+          <w:rFonts w:hint="eastAsia"/>
+        </w:rPr>
+        <w:t>ngx_trylock_</w:t>
+      </w:r>
+      <w:proofErr w:type="gramStart"/>
+      <w:r>
+        <w:rPr>
+          <w:rFonts w:hint="eastAsia"/>
+        </w:rPr>
+        <w:t>fd</w:t>
+      </w:r>
+      <w:proofErr w:type="spellEnd"/>
+      <w:r>
+        <w:rPr>
+          <w:rFonts w:hint="eastAsia"/>
+        </w:rPr>
+        <w:t>(</w:t>
+      </w:r>
+      <w:proofErr w:type="gramEnd"/>
+      <w:r>
+        <w:rPr>
+          <w:rFonts w:hint="eastAsia"/>
+        </w:rPr>
+        <w:t>)</w:t>
       </w:r>
       <w:r>
         <w:rPr>
@@ -2432,11 +2946,19 @@
         </w:rPr>
         <w:t>、</w:t>
       </w:r>
-      <w:r>
-        <w:rPr>
-          <w:rFonts w:hint="eastAsia"/>
-        </w:rPr>
-        <w:t>ngx_lock_fd()</w:t>
+      <w:proofErr w:type="spellStart"/>
+      <w:r>
+        <w:rPr>
+          <w:rFonts w:hint="eastAsia"/>
+        </w:rPr>
+        <w:t>ngx_lock_fd</w:t>
+      </w:r>
+      <w:proofErr w:type="spellEnd"/>
+      <w:r>
+        <w:rPr>
+          <w:rFonts w:hint="eastAsia"/>
+        </w:rPr>
+        <w:t>()</w:t>
       </w:r>
       <w:r>
         <w:rPr>
@@ -2444,19 +2966,24 @@
         </w:rPr>
         <w:t>、</w:t>
       </w:r>
-      <w:r>
-        <w:rPr>
-          <w:rFonts w:hint="eastAsia"/>
-        </w:rPr>
-        <w:t>ngx_unlock_fd()</w:t>
+      <w:proofErr w:type="spellStart"/>
+      <w:r>
+        <w:rPr>
+          <w:rFonts w:hint="eastAsia"/>
+        </w:rPr>
+        <w:t>ngx_unlock_fd</w:t>
+      </w:r>
+      <w:proofErr w:type="spellEnd"/>
+      <w:r>
+        <w:rPr>
+          <w:rFonts w:hint="eastAsia"/>
+        </w:rPr>
+        <w:t>()</w:t>
       </w:r>
     </w:p>
     <w:p>
       <w:pPr>
         <w:pStyle w:val="Heading2"/>
-        <w:rPr>
-          <w:rFonts w:hint="eastAsia"/>
-        </w:rPr>
       </w:pPr>
       <w:r>
         <w:rPr>
@@ -2469,9 +2996,6 @@
       <w:pPr>
         <w:pStyle w:val="BodyTextFirstIndent"/>
         <w:ind w:firstLine="420"/>
-        <w:rPr>
-          <w:rFonts w:hint="eastAsia"/>
-        </w:rPr>
       </w:pPr>
       <w:r>
         <w:rPr>
@@ -2520,9 +3044,6 @@
       <w:pPr>
         <w:pStyle w:val="BodyTextFirstIndent"/>
         <w:ind w:firstLine="420"/>
-        <w:rPr>
-          <w:rFonts w:hint="eastAsia"/>
-        </w:rPr>
       </w:pPr>
       <w:r>
         <w:rPr>
@@ -2576,13 +3097,35 @@
         <w:rPr>
           <w:rFonts w:hint="eastAsia"/>
         </w:rPr>
-        <w:t>信号处理函数中，调用</w:t>
-      </w:r>
-      <w:r>
-        <w:rPr>
-          <w:rFonts w:hint="eastAsia"/>
-        </w:rPr>
-        <w:t>waitpid()</w:t>
+        <w:t>信号处理函数中，</w:t>
+      </w:r>
+      <w:proofErr w:type="gramStart"/>
+      <w:r>
+        <w:rPr>
+          <w:rFonts w:hint="eastAsia"/>
+        </w:rPr>
+        <w:t>调用</w:t>
+      </w:r>
+      <w:proofErr w:type="spellStart"/>
+      <w:r>
+        <w:rPr>
+          <w:rFonts w:hint="eastAsia"/>
+        </w:rPr>
+        <w:t>waitpid</w:t>
+      </w:r>
+      <w:proofErr w:type="spellEnd"/>
+      <w:r>
+        <w:rPr>
+          <w:rFonts w:hint="eastAsia"/>
+        </w:rPr>
+        <w:t>(</w:t>
+      </w:r>
+      <w:proofErr w:type="gramEnd"/>
+      <w:r>
+        <w:rPr>
+          <w:rFonts w:hint="eastAsia"/>
+        </w:rPr>
+        <w:t>)</w:t>
       </w:r>
       <w:r>
         <w:rPr>
@@ -2602,24 +3145,28 @@
         </w:rPr>
         <w:t>的</w:t>
       </w:r>
+      <w:proofErr w:type="spellStart"/>
       <w:r>
         <w:rPr>
           <w:rFonts w:hint="eastAsia"/>
         </w:rPr>
         <w:t>pid</w:t>
       </w:r>
+      <w:proofErr w:type="spellEnd"/>
       <w:r>
         <w:rPr>
           <w:rFonts w:hint="eastAsia"/>
         </w:rPr>
         <w:t>，用这个</w:t>
       </w:r>
+      <w:proofErr w:type="spellStart"/>
       <w:r>
         <w:rPr>
           <w:rFonts w:hint="eastAsia"/>
         </w:rPr>
         <w:t>pid</w:t>
       </w:r>
+      <w:proofErr w:type="spellEnd"/>
       <w:r>
         <w:rPr>
           <w:rFonts w:hint="eastAsia"/>
@@ -2632,11 +3179,33 @@
         <w:pStyle w:val="BodyTextFirstIndent"/>
         <w:ind w:firstLine="420"/>
       </w:pPr>
-      <w:r>
-        <w:rPr>
-          <w:rFonts w:hint="eastAsia"/>
-        </w:rPr>
-        <w:t>ngx_shmtx_force_unlock()</w:t>
+      <w:proofErr w:type="spellStart"/>
+      <w:r>
+        <w:rPr>
+          <w:rFonts w:hint="eastAsia"/>
+        </w:rPr>
+        <w:t>ngx_shmtx_force_</w:t>
+      </w:r>
+      <w:proofErr w:type="gramStart"/>
+      <w:r>
+        <w:rPr>
+          <w:rFonts w:hint="eastAsia"/>
+        </w:rPr>
+        <w:t>unlock</w:t>
+      </w:r>
+      <w:proofErr w:type="spellEnd"/>
+      <w:r>
+        <w:rPr>
+          <w:rFonts w:hint="eastAsia"/>
+        </w:rPr>
+        <w:t>(</w:t>
+      </w:r>
+      <w:proofErr w:type="gramEnd"/>
+      <w:r>
+        <w:rPr>
+          <w:rFonts w:hint="eastAsia"/>
+        </w:rPr>
+        <w:t>)</w:t>
       </w:r>
       <w:r>
         <w:rPr>
@@ -2648,13 +3217,12 @@
     <w:p>
       <w:pPr>
         <w:pStyle w:val="Heading1"/>
-        <w:rPr>
-          <w:rFonts w:hint="eastAsia"/>
-        </w:rPr>
-      </w:pPr>
+      </w:pPr>
+      <w:proofErr w:type="spellStart"/>
       <w:r>
         <w:t>Socketpair</w:t>
       </w:r>
+      <w:proofErr w:type="spellEnd"/>
     </w:p>
     <w:p>
       <w:pPr>

</xml_diff>